<commit_message>
IS001 - Spring Bean - Info in TODO.docx
</commit_message>
<xml_diff>
--- a/TODO.docx
+++ b/TODO.docx
@@ -52,11 +52,16 @@
         <w:spacing w:after="0"/>
       </w:pPr>
       <w:r>
-        <w:t>Kolekcja Person</w:t>
+        <w:t xml:space="preserve">Kolekcja </w:t>
+      </w:r>
+      <w:proofErr w:type="spellStart"/>
+      <w:r>
+        <w:t>Person</w:t>
       </w:r>
       <w:r>
         <w:t>Info</w:t>
       </w:r>
+      <w:proofErr w:type="spellEnd"/>
       <w:r>
         <w:t xml:space="preserve"> – informacje o osobach dla których zarządzamy lekami</w:t>
       </w:r>
@@ -113,8 +118,17 @@
                 <w:b/>
                 <w:bCs/>
               </w:rPr>
-              <w:t>Data type</w:t>
-            </w:r>
+              <w:t xml:space="preserve">Data </w:t>
+            </w:r>
+            <w:proofErr w:type="spellStart"/>
+            <w:r>
+              <w:rPr>
+                <w:b/>
+                <w:bCs/>
+              </w:rPr>
+              <w:t>type</w:t>
+            </w:r>
+            <w:proofErr w:type="spellEnd"/>
           </w:p>
         </w:tc>
         <w:tc>
@@ -174,9 +188,11 @@
             <w:tcW w:w="1757" w:type="dxa"/>
           </w:tcPr>
           <w:p>
+            <w:proofErr w:type="spellStart"/>
             <w:r>
               <w:t>personName</w:t>
             </w:r>
+            <w:proofErr w:type="spellEnd"/>
           </w:p>
         </w:tc>
         <w:tc>
@@ -207,9 +223,11 @@
             <w:tcW w:w="1757" w:type="dxa"/>
           </w:tcPr>
           <w:p>
+            <w:proofErr w:type="spellStart"/>
             <w:r>
               <w:t>defTime</w:t>
             </w:r>
+            <w:proofErr w:type="spellEnd"/>
           </w:p>
         </w:tc>
         <w:tc>
@@ -221,9 +239,11 @@
             </w:tcBorders>
           </w:tcPr>
           <w:p>
+            <w:proofErr w:type="spellStart"/>
             <w:r>
               <w:t>Document</w:t>
             </w:r>
+            <w:proofErr w:type="spellEnd"/>
           </w:p>
         </w:tc>
         <w:tc>
@@ -255,9 +275,11 @@
             <w:tcW w:w="1530" w:type="dxa"/>
           </w:tcPr>
           <w:p>
+            <w:proofErr w:type="spellStart"/>
             <w:r>
               <w:t>morning</w:t>
             </w:r>
+            <w:proofErr w:type="spellEnd"/>
           </w:p>
         </w:tc>
         <w:tc>
@@ -265,9 +287,11 @@
             <w:tcW w:w="1531" w:type="dxa"/>
           </w:tcPr>
           <w:p>
+            <w:proofErr w:type="spellStart"/>
             <w:r>
               <w:t>int</w:t>
             </w:r>
+            <w:proofErr w:type="spellEnd"/>
           </w:p>
         </w:tc>
         <w:tc>
@@ -289,9 +313,11 @@
             <w:tcW w:w="1530" w:type="dxa"/>
           </w:tcPr>
           <w:p>
+            <w:proofErr w:type="spellStart"/>
             <w:r>
               <w:t>noon</w:t>
             </w:r>
+            <w:proofErr w:type="spellEnd"/>
           </w:p>
         </w:tc>
         <w:tc>
@@ -299,9 +325,11 @@
             <w:tcW w:w="1531" w:type="dxa"/>
           </w:tcPr>
           <w:p>
+            <w:proofErr w:type="spellStart"/>
             <w:r>
               <w:t>int</w:t>
             </w:r>
+            <w:proofErr w:type="spellEnd"/>
           </w:p>
         </w:tc>
         <w:tc>
@@ -326,9 +354,11 @@
             </w:tcBorders>
           </w:tcPr>
           <w:p>
+            <w:proofErr w:type="spellStart"/>
             <w:r>
               <w:t>evening</w:t>
             </w:r>
+            <w:proofErr w:type="spellEnd"/>
           </w:p>
         </w:tc>
         <w:tc>
@@ -339,9 +369,11 @@
             </w:tcBorders>
           </w:tcPr>
           <w:p>
+            <w:proofErr w:type="spellStart"/>
             <w:r>
               <w:t>int</w:t>
             </w:r>
+            <w:proofErr w:type="spellEnd"/>
           </w:p>
         </w:tc>
         <w:tc>
@@ -357,9 +389,11 @@
             <w:tcW w:w="1757" w:type="dxa"/>
           </w:tcPr>
           <w:p>
+            <w:proofErr w:type="spellStart"/>
             <w:r>
               <w:t>weight</w:t>
             </w:r>
+            <w:proofErr w:type="spellEnd"/>
           </w:p>
         </w:tc>
         <w:tc>
@@ -372,9 +406,11 @@
             </w:tcBorders>
           </w:tcPr>
           <w:p>
+            <w:proofErr w:type="spellStart"/>
             <w:r>
               <w:t>int</w:t>
             </w:r>
+            <w:proofErr w:type="spellEnd"/>
           </w:p>
         </w:tc>
         <w:tc>
@@ -394,9 +430,11 @@
             <w:tcW w:w="1757" w:type="dxa"/>
           </w:tcPr>
           <w:p>
+            <w:proofErr w:type="spellStart"/>
             <w:r>
               <w:t>allergy</w:t>
             </w:r>
+            <w:proofErr w:type="spellEnd"/>
           </w:p>
         </w:tc>
         <w:tc>
@@ -408,8 +446,13 @@
             </w:tcBorders>
           </w:tcPr>
           <w:p>
-            <w:r>
-              <w:t>ArrayList&lt;String&gt;</w:t>
+            <w:proofErr w:type="spellStart"/>
+            <w:r>
+              <w:t>ArrayList</w:t>
+            </w:r>
+            <w:proofErr w:type="spellEnd"/>
+            <w:r>
+              <w:t>&lt;String&gt;</w:t>
             </w:r>
           </w:p>
         </w:tc>
@@ -445,11 +488,16 @@
         <w:spacing w:after="0"/>
       </w:pPr>
       <w:r>
-        <w:t>Kolekcja Person</w:t>
+        <w:t xml:space="preserve">Kolekcja </w:t>
+      </w:r>
+      <w:proofErr w:type="spellStart"/>
+      <w:r>
+        <w:t>Person</w:t>
       </w:r>
       <w:r>
         <w:t>Drug</w:t>
       </w:r>
+      <w:proofErr w:type="spellEnd"/>
       <w:r>
         <w:t xml:space="preserve"> </w:t>
       </w:r>
@@ -486,8 +534,13 @@
       <w:pPr>
         <w:spacing w:after="0"/>
       </w:pPr>
+      <w:proofErr w:type="spellStart"/>
       <w:r>
-        <w:t>Document – wpis opisujący przyjmowany lek</w:t>
+        <w:t>Document</w:t>
+      </w:r>
+      <w:proofErr w:type="spellEnd"/>
+      <w:r>
+        <w:t xml:space="preserve"> – wpis opisujący przyjmowany lek</w:t>
       </w:r>
     </w:p>
     <w:tbl>
@@ -540,8 +593,17 @@
                 <w:b/>
                 <w:bCs/>
               </w:rPr>
-              <w:t>Data type</w:t>
-            </w:r>
+              <w:t xml:space="preserve">Data </w:t>
+            </w:r>
+            <w:proofErr w:type="spellStart"/>
+            <w:r>
+              <w:rPr>
+                <w:b/>
+                <w:bCs/>
+              </w:rPr>
+              <w:t>type</w:t>
+            </w:r>
+            <w:proofErr w:type="spellEnd"/>
           </w:p>
         </w:tc>
         <w:tc>
@@ -600,9 +662,11 @@
             <w:tcW w:w="1757" w:type="dxa"/>
           </w:tcPr>
           <w:p>
+            <w:proofErr w:type="spellStart"/>
             <w:r>
               <w:t>personID</w:t>
             </w:r>
+            <w:proofErr w:type="spellEnd"/>
           </w:p>
         </w:tc>
         <w:tc>
@@ -638,12 +702,14 @@
             <w:tcW w:w="1757" w:type="dxa"/>
           </w:tcPr>
           <w:p>
+            <w:proofErr w:type="spellStart"/>
             <w:r>
               <w:t>name</w:t>
             </w:r>
             <w:r>
               <w:t>Drug</w:t>
             </w:r>
+            <w:proofErr w:type="spellEnd"/>
           </w:p>
         </w:tc>
         <w:tc>
@@ -673,9 +739,11 @@
             <w:tcW w:w="1757" w:type="dxa"/>
           </w:tcPr>
           <w:p>
+            <w:proofErr w:type="spellStart"/>
             <w:r>
               <w:t>drugID</w:t>
             </w:r>
+            <w:proofErr w:type="spellEnd"/>
           </w:p>
         </w:tc>
         <w:tc>
@@ -684,8 +752,13 @@
           </w:tcPr>
           <w:p>
             <w:r>
-              <w:t>String / int</w:t>
-            </w:r>
+              <w:t xml:space="preserve">String / </w:t>
+            </w:r>
+            <w:proofErr w:type="spellStart"/>
+            <w:r>
+              <w:t>int</w:t>
+            </w:r>
+            <w:proofErr w:type="spellEnd"/>
           </w:p>
         </w:tc>
         <w:tc>
@@ -699,7 +772,15 @@
           </w:p>
           <w:p>
             <w:r>
-              <w:t>Coś a’la ISBN – czy leki mają swoje unikalne numery, czy istnieje dostępna baza ?</w:t>
+              <w:t xml:space="preserve">Coś </w:t>
+            </w:r>
+            <w:proofErr w:type="spellStart"/>
+            <w:r>
+              <w:t>a’la</w:t>
+            </w:r>
+            <w:proofErr w:type="spellEnd"/>
+            <w:r>
+              <w:t xml:space="preserve"> ISBN – czy leki mają swoje unikalne numery, czy istnieje dostępna baza ?</w:t>
             </w:r>
           </w:p>
           <w:p>
@@ -725,9 +806,11 @@
             <w:tcW w:w="1757" w:type="dxa"/>
           </w:tcPr>
           <w:p>
+            <w:proofErr w:type="spellStart"/>
             <w:r>
               <w:t>active</w:t>
             </w:r>
+            <w:proofErr w:type="spellEnd"/>
           </w:p>
         </w:tc>
         <w:tc>
@@ -735,9 +818,11 @@
             <w:tcW w:w="3061" w:type="dxa"/>
           </w:tcPr>
           <w:p>
+            <w:proofErr w:type="spellStart"/>
             <w:r>
               <w:t>boolean</w:t>
             </w:r>
+            <w:proofErr w:type="spellEnd"/>
           </w:p>
         </w:tc>
         <w:tc>
@@ -757,12 +842,14 @@
             <w:tcW w:w="1757" w:type="dxa"/>
           </w:tcPr>
           <w:p>
+            <w:proofErr w:type="spellStart"/>
             <w:r>
               <w:t>startD</w:t>
             </w:r>
             <w:r>
               <w:t>ate</w:t>
             </w:r>
+            <w:proofErr w:type="spellEnd"/>
           </w:p>
         </w:tc>
         <w:tc>
@@ -770,9 +857,11 @@
             <w:tcW w:w="3061" w:type="dxa"/>
           </w:tcPr>
           <w:p>
+            <w:proofErr w:type="spellStart"/>
             <w:r>
               <w:t>date</w:t>
             </w:r>
+            <w:proofErr w:type="spellEnd"/>
           </w:p>
         </w:tc>
         <w:tc>
@@ -792,9 +881,11 @@
             <w:tcW w:w="1757" w:type="dxa"/>
           </w:tcPr>
           <w:p>
+            <w:proofErr w:type="spellStart"/>
             <w:r>
               <w:t>endDate</w:t>
             </w:r>
+            <w:proofErr w:type="spellEnd"/>
           </w:p>
         </w:tc>
         <w:tc>
@@ -802,9 +893,11 @@
             <w:tcW w:w="3061" w:type="dxa"/>
           </w:tcPr>
           <w:p>
+            <w:proofErr w:type="spellStart"/>
             <w:r>
               <w:t>date</w:t>
             </w:r>
+            <w:proofErr w:type="spellEnd"/>
           </w:p>
         </w:tc>
         <w:tc>
@@ -818,13 +911,58 @@
           </w:p>
           <w:p>
             <w:r>
-              <w:t xml:space="preserve">domyślnie null? Wartość ustawiana gdy active=false </w:t>
-            </w:r>
-          </w:p>
-          <w:p>
-            <w:r>
-              <w:t>ewentualnie można określić datę wtedy odpali się metoda drugDeactivate() ustawiająca active=false</w:t>
-            </w:r>
+              <w:t xml:space="preserve">domyślnie </w:t>
+            </w:r>
+            <w:proofErr w:type="spellStart"/>
+            <w:r>
+              <w:t>null</w:t>
+            </w:r>
+            <w:proofErr w:type="spellEnd"/>
+            <w:r>
+              <w:t xml:space="preserve">? Wartość ustawiana gdy </w:t>
+            </w:r>
+            <w:proofErr w:type="spellStart"/>
+            <w:r>
+              <w:t>active</w:t>
+            </w:r>
+            <w:proofErr w:type="spellEnd"/>
+            <w:r>
+              <w:t>=</w:t>
+            </w:r>
+            <w:proofErr w:type="spellStart"/>
+            <w:r>
+              <w:t>false</w:t>
+            </w:r>
+            <w:proofErr w:type="spellEnd"/>
+            <w:r>
+              <w:t xml:space="preserve"> </w:t>
+            </w:r>
+          </w:p>
+          <w:p>
+            <w:r>
+              <w:t xml:space="preserve">ewentualnie można określić datę wtedy odpali się metoda </w:t>
+            </w:r>
+            <w:proofErr w:type="spellStart"/>
+            <w:r>
+              <w:t>drugDeactivate</w:t>
+            </w:r>
+            <w:proofErr w:type="spellEnd"/>
+            <w:r>
+              <w:t xml:space="preserve">() ustawiająca </w:t>
+            </w:r>
+            <w:proofErr w:type="spellStart"/>
+            <w:r>
+              <w:t>active</w:t>
+            </w:r>
+            <w:proofErr w:type="spellEnd"/>
+            <w:r>
+              <w:t>=</w:t>
+            </w:r>
+            <w:proofErr w:type="spellStart"/>
+            <w:r>
+              <w:t>false</w:t>
+            </w:r>
+            <w:proofErr w:type="spellEnd"/>
           </w:p>
         </w:tc>
       </w:tr>
@@ -834,9 +972,11 @@
             <w:tcW w:w="1757" w:type="dxa"/>
           </w:tcPr>
           <w:p>
+            <w:proofErr w:type="spellStart"/>
             <w:r>
               <w:t>addDate</w:t>
             </w:r>
+            <w:proofErr w:type="spellEnd"/>
           </w:p>
         </w:tc>
         <w:tc>
@@ -844,9 +984,11 @@
             <w:tcW w:w="3061" w:type="dxa"/>
           </w:tcPr>
           <w:p>
+            <w:proofErr w:type="spellStart"/>
             <w:r>
               <w:t>int</w:t>
             </w:r>
+            <w:proofErr w:type="spellEnd"/>
           </w:p>
         </w:tc>
         <w:tc>
@@ -866,6 +1008,7 @@
             <w:tcW w:w="1757" w:type="dxa"/>
           </w:tcPr>
           <w:p>
+            <w:proofErr w:type="spellStart"/>
             <w:r>
               <w:t>do</w:t>
             </w:r>
@@ -875,6 +1018,7 @@
             <w:r>
               <w:t>ageDay</w:t>
             </w:r>
+            <w:proofErr w:type="spellEnd"/>
           </w:p>
         </w:tc>
         <w:tc>
@@ -882,9 +1026,11 @@
             <w:tcW w:w="3061" w:type="dxa"/>
           </w:tcPr>
           <w:p>
+            <w:proofErr w:type="spellStart"/>
             <w:r>
               <w:t>int</w:t>
             </w:r>
+            <w:proofErr w:type="spellEnd"/>
           </w:p>
         </w:tc>
         <w:tc>
@@ -904,6 +1050,7 @@
             <w:tcW w:w="1757" w:type="dxa"/>
           </w:tcPr>
           <w:p>
+            <w:proofErr w:type="spellStart"/>
             <w:r>
               <w:t>do</w:t>
             </w:r>
@@ -913,6 +1060,7 @@
             <w:r>
               <w:t>ageHour</w:t>
             </w:r>
+            <w:proofErr w:type="spellEnd"/>
           </w:p>
         </w:tc>
         <w:tc>
@@ -920,8 +1068,21 @@
             <w:tcW w:w="3061" w:type="dxa"/>
           </w:tcPr>
           <w:p>
-            <w:r>
-              <w:t>ArrayList&lt;Integer&gt;</w:t>
+            <w:proofErr w:type="spellStart"/>
+            <w:r>
+              <w:t>ArrayList</w:t>
+            </w:r>
+            <w:proofErr w:type="spellEnd"/>
+            <w:r>
+              <w:t>&lt;</w:t>
+            </w:r>
+            <w:proofErr w:type="spellStart"/>
+            <w:r>
+              <w:t>Integer</w:t>
+            </w:r>
+            <w:proofErr w:type="spellEnd"/>
+            <w:r>
+              <w:t>&gt;</w:t>
             </w:r>
           </w:p>
         </w:tc>
@@ -936,7 +1097,31 @@
           </w:p>
           <w:p>
             <w:r>
-              <w:t>metoda pomocnicza setDefaultDozageHour(int dailyCount)</w:t>
+              <w:t xml:space="preserve">metoda pomocnicza </w:t>
+            </w:r>
+            <w:proofErr w:type="spellStart"/>
+            <w:r>
+              <w:t>setDefaultDozageHour</w:t>
+            </w:r>
+            <w:proofErr w:type="spellEnd"/>
+            <w:r>
+              <w:t>(</w:t>
+            </w:r>
+            <w:proofErr w:type="spellStart"/>
+            <w:r>
+              <w:t>int</w:t>
+            </w:r>
+            <w:proofErr w:type="spellEnd"/>
+            <w:r>
+              <w:t xml:space="preserve"> </w:t>
+            </w:r>
+            <w:proofErr w:type="spellStart"/>
+            <w:r>
+              <w:t>dailyCount</w:t>
+            </w:r>
+            <w:proofErr w:type="spellEnd"/>
+            <w:r>
+              <w:t>)</w:t>
             </w:r>
           </w:p>
           <w:p>
@@ -944,8 +1129,13 @@
               <w:t>wstawia domyślnie zdefiniowane godziny w Person</w:t>
             </w:r>
             <w:r>
-              <w:t xml:space="preserve"> defTime</w:t>
-            </w:r>
+              <w:t xml:space="preserve"> </w:t>
+            </w:r>
+            <w:proofErr w:type="spellStart"/>
+            <w:r>
+              <w:t>defTime</w:t>
+            </w:r>
+            <w:proofErr w:type="spellEnd"/>
           </w:p>
         </w:tc>
       </w:tr>
@@ -1019,8 +1209,227 @@
         <w:spacing w:after="0"/>
       </w:pPr>
       <w:r>
-        <w:t>jak sprawnie pobierać dane z Mongo?</w:t>
+        <w:t xml:space="preserve">jak sprawnie pobierać dane z </w:t>
       </w:r>
+      <w:proofErr w:type="spellStart"/>
+      <w:r>
+        <w:t>Mongo</w:t>
+      </w:r>
+      <w:proofErr w:type="spellEnd"/>
+      <w:r>
+        <w:t>?</w:t>
+      </w:r>
+    </w:p>
+    <w:p>
+      <w:pPr>
+        <w:spacing w:after="0"/>
+      </w:pPr>
+    </w:p>
+    <w:p>
+      <w:pPr>
+        <w:spacing w:after="0"/>
+      </w:pPr>
+    </w:p>
+    <w:p>
+      <w:pPr>
+        <w:spacing w:after="0"/>
+      </w:pPr>
+    </w:p>
+    <w:tbl>
+      <w:tblPr>
+        <w:tblStyle w:val="Tabela-Siatka"/>
+        <w:tblW w:w="0" w:type="auto"/>
+        <w:tblLook w:val="04A0" w:firstRow="1" w:lastRow="0" w:firstColumn="1" w:lastColumn="0" w:noHBand="0" w:noVBand="1"/>
+      </w:tblPr>
+      <w:tblGrid>
+        <w:gridCol w:w="988"/>
+        <w:gridCol w:w="1701"/>
+        <w:gridCol w:w="8527"/>
+      </w:tblGrid>
+      <w:tr>
+        <w:tc>
+          <w:tcPr>
+            <w:tcW w:w="988" w:type="dxa"/>
+          </w:tcPr>
+          <w:p>
+            <w:proofErr w:type="spellStart"/>
+            <w:r>
+              <w:lastRenderedPageBreak/>
+              <w:t>Issue</w:t>
+            </w:r>
+            <w:proofErr w:type="spellEnd"/>
+          </w:p>
+        </w:tc>
+        <w:tc>
+          <w:tcPr>
+            <w:tcW w:w="1701" w:type="dxa"/>
+          </w:tcPr>
+          <w:p>
+            <w:proofErr w:type="spellStart"/>
+            <w:r>
+              <w:t>Date</w:t>
+            </w:r>
+            <w:proofErr w:type="spellEnd"/>
+          </w:p>
+        </w:tc>
+        <w:tc>
+          <w:tcPr>
+            <w:tcW w:w="8527" w:type="dxa"/>
+          </w:tcPr>
+          <w:p>
+            <w:r>
+              <w:t>Info</w:t>
+            </w:r>
+          </w:p>
+        </w:tc>
+      </w:tr>
+      <w:tr>
+        <w:tc>
+          <w:tcPr>
+            <w:tcW w:w="988" w:type="dxa"/>
+          </w:tcPr>
+          <w:p>
+            <w:r>
+              <w:t>IS001</w:t>
+            </w:r>
+          </w:p>
+        </w:tc>
+        <w:tc>
+          <w:tcPr>
+            <w:tcW w:w="1701" w:type="dxa"/>
+          </w:tcPr>
+          <w:p>
+            <w:r>
+              <w:t>02-07-2020</w:t>
+            </w:r>
+          </w:p>
+        </w:tc>
+        <w:tc>
+          <w:tcPr>
+            <w:tcW w:w="8527" w:type="dxa"/>
+          </w:tcPr>
+          <w:p>
+            <w:proofErr w:type="spellStart"/>
+            <w:r>
+              <w:t>change</w:t>
+            </w:r>
+            <w:proofErr w:type="spellEnd"/>
+            <w:r>
+              <w:t xml:space="preserve"> person </w:t>
+            </w:r>
+            <w:proofErr w:type="spellStart"/>
+            <w:r>
+              <w:t>class</w:t>
+            </w:r>
+            <w:proofErr w:type="spellEnd"/>
+            <w:r>
+              <w:t xml:space="preserve">, </w:t>
+            </w:r>
+            <w:proofErr w:type="spellStart"/>
+            <w:r>
+              <w:t>implement</w:t>
+            </w:r>
+            <w:proofErr w:type="spellEnd"/>
+            <w:r>
+              <w:t xml:space="preserve"> Spring bean – not </w:t>
+            </w:r>
+            <w:proofErr w:type="spellStart"/>
+            <w:r>
+              <w:t>working</w:t>
+            </w:r>
+            <w:proofErr w:type="spellEnd"/>
+            <w:r>
+              <w:t xml:space="preserve"> ;/ </w:t>
+            </w:r>
+            <w:proofErr w:type="spellStart"/>
+            <w:r>
+              <w:t>probably</w:t>
+            </w:r>
+            <w:proofErr w:type="spellEnd"/>
+            <w:r>
+              <w:t xml:space="preserve"> error in pom.xml </w:t>
+            </w:r>
+          </w:p>
+          <w:p>
+            <w:proofErr w:type="spellStart"/>
+            <w:r>
+              <w:t>based</w:t>
+            </w:r>
+            <w:proofErr w:type="spellEnd"/>
+            <w:r>
+              <w:t xml:space="preserve"> on </w:t>
+            </w:r>
+            <w:r>
+              <w:t>https://www.journaldev.com/4144/spring-data-mongodb-example</w:t>
+            </w:r>
+          </w:p>
+        </w:tc>
+      </w:tr>
+      <w:tr>
+        <w:tc>
+          <w:tcPr>
+            <w:tcW w:w="988" w:type="dxa"/>
+          </w:tcPr>
+          <w:p/>
+        </w:tc>
+        <w:tc>
+          <w:tcPr>
+            <w:tcW w:w="1701" w:type="dxa"/>
+          </w:tcPr>
+          <w:p/>
+        </w:tc>
+        <w:tc>
+          <w:tcPr>
+            <w:tcW w:w="8527" w:type="dxa"/>
+          </w:tcPr>
+          <w:p/>
+        </w:tc>
+      </w:tr>
+      <w:tr>
+        <w:tc>
+          <w:tcPr>
+            <w:tcW w:w="988" w:type="dxa"/>
+          </w:tcPr>
+          <w:p/>
+        </w:tc>
+        <w:tc>
+          <w:tcPr>
+            <w:tcW w:w="1701" w:type="dxa"/>
+          </w:tcPr>
+          <w:p/>
+        </w:tc>
+        <w:tc>
+          <w:tcPr>
+            <w:tcW w:w="8527" w:type="dxa"/>
+          </w:tcPr>
+          <w:p/>
+        </w:tc>
+      </w:tr>
+      <w:tr>
+        <w:tc>
+          <w:tcPr>
+            <w:tcW w:w="988" w:type="dxa"/>
+          </w:tcPr>
+          <w:p/>
+        </w:tc>
+        <w:tc>
+          <w:tcPr>
+            <w:tcW w:w="1701" w:type="dxa"/>
+          </w:tcPr>
+          <w:p/>
+        </w:tc>
+        <w:tc>
+          <w:tcPr>
+            <w:tcW w:w="8527" w:type="dxa"/>
+          </w:tcPr>
+          <w:p/>
+        </w:tc>
+      </w:tr>
+    </w:tbl>
+    <w:p>
+      <w:pPr>
+        <w:spacing w:after="0"/>
+      </w:pPr>
     </w:p>
     <w:sectPr>
       <w:pgSz w:w="11906" w:h="16838"/>

</xml_diff>

<commit_message>
IS002 spring boot + REST api - not finished
</commit_message>
<xml_diff>
--- a/TODO.docx
+++ b/TODO.docx
@@ -604,7 +604,7 @@
               <w:t>person</w:t>
             </w:r>
             <w:r>
-              <w:t>Name</w:t>
+              <w:t>ID</w:t>
             </w:r>
           </w:p>
         </w:tc>
@@ -624,7 +624,7 @@
           </w:tcPr>
           <w:p>
             <w:r>
-              <w:t>Nazwa</w:t>
+              <w:t>ID</w:t>
             </w:r>
             <w:r>
               <w:t xml:space="preserve"> osoby dla której dodany jest lek</w:t>
@@ -1126,19 +1126,31 @@
           <w:tcPr>
             <w:tcW w:w="988" w:type="dxa"/>
           </w:tcPr>
-          <w:p/>
+          <w:p>
+            <w:r>
+              <w:t>IS002</w:t>
+            </w:r>
+          </w:p>
         </w:tc>
         <w:tc>
           <w:tcPr>
             <w:tcW w:w="1701" w:type="dxa"/>
           </w:tcPr>
-          <w:p/>
+          <w:p>
+            <w:r>
+              <w:t>06-07-2020</w:t>
+            </w:r>
+          </w:p>
         </w:tc>
         <w:tc>
           <w:tcPr>
             <w:tcW w:w="8527" w:type="dxa"/>
           </w:tcPr>
-          <w:p/>
+          <w:p>
+            <w:r>
+              <w:t>spring boot + REST service</w:t>
+            </w:r>
+          </w:p>
         </w:tc>
       </w:tr>
       <w:tr>

</xml_diff>